<commit_message>
Updte config file description doc to the newest
</commit_message>
<xml_diff>
--- a/docs/Automated-Testing-Config-File-Description.docx
+++ b/docs/Automated-Testing-Config-File-Description.docx
@@ -640,6 +640,15 @@
           <w:szCs w:val="24"/>
         </w:rPr>
       </w:pPr>
+      <w:r>
+        <w:rPr>
+          <w:rFonts w:ascii="Consolas" w:hAnsi="Consolas" w:cs="Consolas"/>
+          <w:kern w:val="0"/>
+          <w:sz w:val="24"/>
+          <w:szCs w:val="24"/>
+        </w:rPr>
+        <w:t>device-control-port = 10604</w:t>
+      </w:r>
     </w:p>
     <w:p>
       <w:pPr>
@@ -1716,7 +1725,7 @@
         <w:adjustRightInd w:val="0"/>
         <w:jc w:val="left"/>
         <w:rPr>
-          <w:rFonts w:ascii="Consolas" w:hAnsi="Consolas" w:cs="Consolas"/>
+          <w:rFonts w:ascii="Consolas" w:hAnsi="Consolas" w:cs="Consolas" w:hint="eastAsia"/>
           <w:kern w:val="0"/>
           <w:sz w:val="24"/>
           <w:szCs w:val="24"/>
@@ -1739,7 +1748,25 @@
           <w:sz w:val="24"/>
           <w:szCs w:val="24"/>
         </w:rPr>
-        <w:t xml:space="preserve"> = 30</w:t>
+        <w:t xml:space="preserve"> = </w:t>
+      </w:r>
+      <w:r>
+        <w:rPr>
+          <w:rFonts w:ascii="Consolas" w:hAnsi="Consolas" w:cs="Consolas" w:hint="eastAsia"/>
+          <w:kern w:val="0"/>
+          <w:sz w:val="24"/>
+          <w:szCs w:val="24"/>
+        </w:rPr>
+        <w:t>12</w:t>
+      </w:r>
+      <w:r>
+        <w:rPr>
+          <w:rFonts w:ascii="Consolas" w:hAnsi="Consolas" w:cs="Consolas"/>
+          <w:kern w:val="0"/>
+          <w:sz w:val="24"/>
+          <w:szCs w:val="24"/>
+        </w:rPr>
+        <w:t>0</w:t>
       </w:r>
       <w:r>
         <w:rPr>
@@ -1809,15 +1836,38 @@
           <w:szCs w:val="24"/>
         </w:rPr>
       </w:pPr>
-    </w:p>
-    <w:p>
-      <w:pPr>
-        <w:autoSpaceDE w:val="0"/>
-        <w:autoSpaceDN w:val="0"/>
-        <w:adjustRightInd w:val="0"/>
-        <w:jc w:val="left"/>
-        <w:rPr>
-          <w:rFonts w:ascii="Consolas" w:hAnsi="Consolas" w:cs="Consolas"/>
+      <w:r>
+        <w:rPr>
+          <w:rFonts w:ascii="Consolas" w:hAnsi="Consolas" w:cs="Consolas"/>
+          <w:kern w:val="0"/>
+          <w:sz w:val="24"/>
+          <w:szCs w:val="24"/>
+        </w:rPr>
+        <w:t>event-id = 22c8a1e1-291a-11e4-b5be-005056c00008</w:t>
+      </w:r>
+    </w:p>
+    <w:p>
+      <w:pPr>
+        <w:autoSpaceDE w:val="0"/>
+        <w:autoSpaceDN w:val="0"/>
+        <w:adjustRightInd w:val="0"/>
+        <w:jc w:val="left"/>
+        <w:rPr>
+          <w:rFonts w:ascii="Consolas" w:hAnsi="Consolas" w:cs="Consolas"/>
+          <w:kern w:val="0"/>
+          <w:sz w:val="24"/>
+          <w:szCs w:val="24"/>
+        </w:rPr>
+      </w:pPr>
+    </w:p>
+    <w:p>
+      <w:pPr>
+        <w:autoSpaceDE w:val="0"/>
+        <w:autoSpaceDN w:val="0"/>
+        <w:adjustRightInd w:val="0"/>
+        <w:jc w:val="left"/>
+        <w:rPr>
+          <w:rFonts w:ascii="Consolas" w:hAnsi="Consolas" w:cs="Consolas" w:hint="eastAsia"/>
           <w:color w:val="000000" w:themeColor="text1"/>
           <w:kern w:val="0"/>
           <w:sz w:val="24"/>
@@ -1857,6 +1907,31 @@
           <w:sz w:val="24"/>
           <w:szCs w:val="24"/>
         </w:rPr>
+        <w:t>kup-arbiter-host = localhost</w:t>
+      </w:r>
+    </w:p>
+    <w:p>
+      <w:pPr>
+        <w:autoSpaceDE w:val="0"/>
+        <w:autoSpaceDN w:val="0"/>
+        <w:adjustRightInd w:val="0"/>
+        <w:jc w:val="left"/>
+        <w:rPr>
+          <w:rFonts w:ascii="Consolas" w:hAnsi="Consolas" w:cs="Consolas"/>
+          <w:color w:val="000000" w:themeColor="text1"/>
+          <w:kern w:val="0"/>
+          <w:sz w:val="24"/>
+          <w:szCs w:val="24"/>
+        </w:rPr>
+      </w:pPr>
+      <w:r>
+        <w:rPr>
+          <w:rFonts w:ascii="Consolas" w:hAnsi="Consolas" w:cs="Consolas"/>
+          <w:color w:val="000000" w:themeColor="text1"/>
+          <w:kern w:val="0"/>
+          <w:sz w:val="24"/>
+          <w:szCs w:val="24"/>
+        </w:rPr>
         <w:t>chunk-size = 2</w:t>
       </w:r>
       <w:r>
@@ -2102,7 +2177,7 @@
         <w:adjustRightInd w:val="0"/>
         <w:jc w:val="left"/>
         <w:rPr>
-          <w:rFonts w:ascii="Consolas" w:hAnsi="Consolas" w:cs="Consolas"/>
+          <w:rFonts w:ascii="Consolas" w:hAnsi="Consolas" w:cs="Consolas" w:hint="eastAsia"/>
           <w:color w:val="000000" w:themeColor="text1"/>
           <w:kern w:val="0"/>
           <w:sz w:val="24"/>
@@ -2142,155 +2217,200 @@
           <w:sz w:val="24"/>
           <w:szCs w:val="24"/>
         </w:rPr>
-        <w:t>rated-frames = 30</w:t>
-      </w:r>
-      <w:r>
-        <w:rPr>
-          <w:rFonts w:ascii="Consolas" w:hAnsi="Consolas" w:cs="Consolas" w:hint="eastAsia"/>
-          <w:color w:val="000000" w:themeColor="text1"/>
-          <w:kern w:val="0"/>
-          <w:sz w:val="24"/>
-          <w:szCs w:val="24"/>
-        </w:rPr>
-        <w:t xml:space="preserve">  </w:t>
-      </w:r>
-      <w:r>
-        <w:rPr>
-          <w:rFonts w:ascii="Consolas" w:hAnsi="Consolas" w:cs="Consolas" w:hint="eastAsia"/>
-          <w:color w:val="000000" w:themeColor="text1"/>
-          <w:kern w:val="0"/>
-          <w:sz w:val="24"/>
-          <w:szCs w:val="24"/>
-        </w:rPr>
-        <w:t xml:space="preserve">  </w:t>
-      </w:r>
-      <w:r>
-        <w:rPr>
-          <w:rFonts w:ascii="Consolas" w:hAnsi="Consolas" w:cs="Consolas" w:hint="eastAsia"/>
-          <w:color w:val="FF0000"/>
-          <w:kern w:val="0"/>
-          <w:sz w:val="24"/>
-          <w:szCs w:val="24"/>
-        </w:rPr>
-        <w:t>*</w:t>
-      </w:r>
-      <w:r>
-        <w:rPr>
-          <w:rFonts w:ascii="Consolas" w:hAnsi="Consolas" w:cs="Consolas" w:hint="eastAsia"/>
-          <w:color w:val="FF0000"/>
-          <w:kern w:val="0"/>
-          <w:sz w:val="24"/>
-          <w:szCs w:val="24"/>
-        </w:rPr>
-        <w:t>硬件设备上设置的帧率大小</w:t>
-      </w:r>
-    </w:p>
-    <w:p>
-      <w:pPr>
-        <w:autoSpaceDE w:val="0"/>
-        <w:autoSpaceDN w:val="0"/>
-        <w:adjustRightInd w:val="0"/>
-        <w:jc w:val="left"/>
-        <w:rPr>
-          <w:rFonts w:ascii="Consolas" w:hAnsi="Consolas" w:cs="Consolas"/>
-          <w:color w:val="000000" w:themeColor="text1"/>
-          <w:kern w:val="0"/>
-          <w:sz w:val="24"/>
-          <w:szCs w:val="24"/>
-        </w:rPr>
-      </w:pPr>
-      <w:r>
-        <w:rPr>
-          <w:rFonts w:ascii="Consolas" w:hAnsi="Consolas" w:cs="Consolas" w:hint="eastAsia"/>
-          <w:color w:val="000000" w:themeColor="text1"/>
-          <w:kern w:val="0"/>
-          <w:sz w:val="24"/>
-          <w:szCs w:val="24"/>
-        </w:rPr>
-        <w:t>max-</w:t>
-      </w:r>
-      <w:r>
-        <w:rPr>
-          <w:rFonts w:ascii="Consolas" w:hAnsi="Consolas" w:cs="Consolas"/>
-          <w:color w:val="000000" w:themeColor="text1"/>
-          <w:kern w:val="0"/>
-          <w:sz w:val="24"/>
-          <w:szCs w:val="24"/>
-        </w:rPr>
-        <w:t>percent = 0.3</w:t>
-      </w:r>
-      <w:r>
-        <w:rPr>
-          <w:rFonts w:ascii="Consolas" w:hAnsi="Consolas" w:cs="Consolas" w:hint="eastAsia"/>
-          <w:color w:val="000000" w:themeColor="text1"/>
-          <w:kern w:val="0"/>
-          <w:sz w:val="24"/>
-          <w:szCs w:val="24"/>
-        </w:rPr>
-        <w:t xml:space="preserve">  </w:t>
-      </w:r>
-      <w:r>
-        <w:rPr>
-          <w:rFonts w:ascii="Consolas" w:hAnsi="Consolas" w:cs="Consolas" w:hint="eastAsia"/>
-          <w:color w:val="000000" w:themeColor="text1"/>
-          <w:kern w:val="0"/>
-          <w:sz w:val="24"/>
-          <w:szCs w:val="24"/>
-        </w:rPr>
-        <w:t xml:space="preserve">  </w:t>
-      </w:r>
-      <w:r>
-        <w:rPr>
-          <w:rFonts w:ascii="Consolas" w:hAnsi="Consolas" w:cs="Consolas" w:hint="eastAsia"/>
-          <w:color w:val="FF0000"/>
-          <w:kern w:val="0"/>
-          <w:sz w:val="24"/>
-          <w:szCs w:val="24"/>
-        </w:rPr>
-        <w:t>*</w:t>
-      </w:r>
-      <w:r>
-        <w:rPr>
-          <w:rFonts w:ascii="Consolas" w:hAnsi="Consolas" w:cs="Consolas" w:hint="eastAsia"/>
-          <w:color w:val="FF0000"/>
-          <w:kern w:val="0"/>
-          <w:sz w:val="24"/>
-          <w:szCs w:val="24"/>
-        </w:rPr>
-        <w:t>最大误差范围</w:t>
-      </w:r>
-      <w:r>
-        <w:rPr>
-          <w:rFonts w:ascii="Consolas" w:hAnsi="Consolas" w:cs="Consolas" w:hint="eastAsia"/>
-          <w:color w:val="FF0000"/>
-          <w:kern w:val="0"/>
-          <w:sz w:val="24"/>
-          <w:szCs w:val="24"/>
-        </w:rPr>
-        <w:t>（</w:t>
-      </w:r>
-      <w:r>
-        <w:rPr>
-          <w:rFonts w:ascii="Consolas" w:hAnsi="Consolas" w:cs="Consolas" w:hint="eastAsia"/>
-          <w:color w:val="FF0000"/>
-          <w:kern w:val="0"/>
-          <w:sz w:val="24"/>
-          <w:szCs w:val="24"/>
-        </w:rPr>
-        <w:t>预期帧率和实际测得的帧率的</w:t>
-      </w:r>
-      <w:r>
-        <w:rPr>
-          <w:rFonts w:ascii="Consolas" w:hAnsi="Consolas" w:cs="Consolas" w:hint="eastAsia"/>
-          <w:color w:val="FF0000"/>
-          <w:kern w:val="0"/>
-          <w:sz w:val="24"/>
-          <w:szCs w:val="24"/>
-        </w:rPr>
-        <w:t>可接受</w:t>
+        <w:t xml:space="preserve">frame-rate = </w:t>
+      </w:r>
+      <w:r>
+        <w:rPr>
+          <w:rFonts w:ascii="Consolas" w:hAnsi="Consolas" w:cs="Consolas" w:hint="eastAsia"/>
+          <w:color w:val="000000" w:themeColor="text1"/>
+          <w:kern w:val="0"/>
+          <w:sz w:val="24"/>
+          <w:szCs w:val="24"/>
+        </w:rPr>
+        <w:t>23</w:t>
       </w:r>
       <w:bookmarkStart w:id="0" w:name="_GoBack"/>
       <w:bookmarkEnd w:id="0"/>
+      <w:r>
+        <w:rPr>
+          <w:rFonts w:ascii="Consolas" w:hAnsi="Consolas" w:cs="Consolas"/>
+          <w:color w:val="000000" w:themeColor="text1"/>
+          <w:kern w:val="0"/>
+          <w:sz w:val="24"/>
+          <w:szCs w:val="24"/>
+        </w:rPr>
+        <w:t>.7586206897</w:t>
+      </w:r>
+    </w:p>
+    <w:p>
+      <w:pPr>
+        <w:autoSpaceDE w:val="0"/>
+        <w:autoSpaceDN w:val="0"/>
+        <w:adjustRightInd w:val="0"/>
+        <w:jc w:val="left"/>
+        <w:rPr>
+          <w:rFonts w:ascii="Consolas" w:hAnsi="Consolas" w:cs="Consolas"/>
+          <w:color w:val="000000" w:themeColor="text1"/>
+          <w:kern w:val="0"/>
+          <w:sz w:val="24"/>
+          <w:szCs w:val="24"/>
+        </w:rPr>
+      </w:pPr>
+      <w:r>
+        <w:rPr>
+          <w:rFonts w:ascii="Consolas" w:hAnsi="Consolas" w:cs="Consolas"/>
+          <w:color w:val="000000" w:themeColor="text1"/>
+          <w:kern w:val="0"/>
+          <w:sz w:val="24"/>
+          <w:szCs w:val="24"/>
+        </w:rPr>
+        <w:t>rated-frames = 30</w:t>
+      </w:r>
+      <w:r>
+        <w:rPr>
+          <w:rFonts w:ascii="Consolas" w:hAnsi="Consolas" w:cs="Consolas" w:hint="eastAsia"/>
+          <w:color w:val="000000" w:themeColor="text1"/>
+          <w:kern w:val="0"/>
+          <w:sz w:val="24"/>
+          <w:szCs w:val="24"/>
+        </w:rPr>
+        <w:t xml:space="preserve">  </w:t>
+      </w:r>
+      <w:r>
+        <w:rPr>
+          <w:rFonts w:ascii="Consolas" w:hAnsi="Consolas" w:cs="Consolas" w:hint="eastAsia"/>
+          <w:color w:val="000000" w:themeColor="text1"/>
+          <w:kern w:val="0"/>
+          <w:sz w:val="24"/>
+          <w:szCs w:val="24"/>
+        </w:rPr>
+        <w:t xml:space="preserve">  </w:t>
+      </w:r>
+      <w:r>
+        <w:rPr>
+          <w:rFonts w:ascii="Consolas" w:hAnsi="Consolas" w:cs="Consolas" w:hint="eastAsia"/>
+          <w:color w:val="FF0000"/>
+          <w:kern w:val="0"/>
+          <w:sz w:val="24"/>
+          <w:szCs w:val="24"/>
+        </w:rPr>
+        <w:t>*</w:t>
+      </w:r>
+      <w:r>
+        <w:rPr>
+          <w:rFonts w:ascii="Consolas" w:hAnsi="Consolas" w:cs="Consolas" w:hint="eastAsia"/>
+          <w:color w:val="FF0000"/>
+          <w:kern w:val="0"/>
+          <w:sz w:val="24"/>
+          <w:szCs w:val="24"/>
+        </w:rPr>
+        <w:t>硬件设备上设置的帧率大小</w:t>
+      </w:r>
+    </w:p>
+    <w:p>
+      <w:pPr>
+        <w:autoSpaceDE w:val="0"/>
+        <w:autoSpaceDN w:val="0"/>
+        <w:adjustRightInd w:val="0"/>
+        <w:jc w:val="left"/>
+        <w:rPr>
+          <w:rFonts w:ascii="Consolas" w:hAnsi="Consolas" w:cs="Consolas"/>
+          <w:color w:val="000000" w:themeColor="text1"/>
+          <w:kern w:val="0"/>
+          <w:sz w:val="24"/>
+          <w:szCs w:val="24"/>
+        </w:rPr>
+      </w:pPr>
+      <w:r>
+        <w:rPr>
+          <w:rFonts w:ascii="Consolas" w:hAnsi="Consolas" w:cs="Consolas" w:hint="eastAsia"/>
+          <w:color w:val="000000" w:themeColor="text1"/>
+          <w:kern w:val="0"/>
+          <w:sz w:val="24"/>
+          <w:szCs w:val="24"/>
+        </w:rPr>
+        <w:t>max-</w:t>
+      </w:r>
+      <w:r>
+        <w:rPr>
+          <w:rFonts w:ascii="Consolas" w:hAnsi="Consolas" w:cs="Consolas"/>
+          <w:color w:val="000000" w:themeColor="text1"/>
+          <w:kern w:val="0"/>
+          <w:sz w:val="24"/>
+          <w:szCs w:val="24"/>
+        </w:rPr>
+        <w:t>percent = 0.3</w:t>
+      </w:r>
+      <w:r>
+        <w:rPr>
+          <w:rFonts w:ascii="Consolas" w:hAnsi="Consolas" w:cs="Consolas" w:hint="eastAsia"/>
+          <w:color w:val="000000" w:themeColor="text1"/>
+          <w:kern w:val="0"/>
+          <w:sz w:val="24"/>
+          <w:szCs w:val="24"/>
+        </w:rPr>
+        <w:t xml:space="preserve">  </w:t>
+      </w:r>
+      <w:r>
+        <w:rPr>
+          <w:rFonts w:ascii="Consolas" w:hAnsi="Consolas" w:cs="Consolas" w:hint="eastAsia"/>
+          <w:color w:val="000000" w:themeColor="text1"/>
+          <w:kern w:val="0"/>
+          <w:sz w:val="24"/>
+          <w:szCs w:val="24"/>
+        </w:rPr>
+        <w:t xml:space="preserve">  </w:t>
+      </w:r>
+      <w:r>
+        <w:rPr>
+          <w:rFonts w:ascii="Consolas" w:hAnsi="Consolas" w:cs="Consolas" w:hint="eastAsia"/>
+          <w:color w:val="FF0000"/>
+          <w:kern w:val="0"/>
+          <w:sz w:val="24"/>
+          <w:szCs w:val="24"/>
+        </w:rPr>
+        <w:t>*</w:t>
+      </w:r>
+      <w:r>
+        <w:rPr>
+          <w:rFonts w:ascii="Consolas" w:hAnsi="Consolas" w:cs="Consolas" w:hint="eastAsia"/>
+          <w:color w:val="FF0000"/>
+          <w:kern w:val="0"/>
+          <w:sz w:val="24"/>
+          <w:szCs w:val="24"/>
+        </w:rPr>
+        <w:t>最大误差范围</w:t>
+      </w:r>
+      <w:r>
+        <w:rPr>
+          <w:rFonts w:ascii="Consolas" w:hAnsi="Consolas" w:cs="Consolas" w:hint="eastAsia"/>
+          <w:color w:val="FF0000"/>
+          <w:kern w:val="0"/>
+          <w:sz w:val="24"/>
+          <w:szCs w:val="24"/>
+        </w:rPr>
+        <w:t>（</w:t>
+      </w:r>
+      <w:r>
+        <w:rPr>
+          <w:rFonts w:ascii="Consolas" w:hAnsi="Consolas" w:cs="Consolas" w:hint="eastAsia"/>
+          <w:color w:val="FF0000"/>
+          <w:kern w:val="0"/>
+          <w:sz w:val="24"/>
+          <w:szCs w:val="24"/>
+        </w:rPr>
+        <w:t>预期帧率和实际测得的帧率的</w:t>
+      </w:r>
+      <w:r>
+        <w:rPr>
+          <w:rFonts w:ascii="Consolas" w:hAnsi="Consolas" w:cs="Consolas" w:hint="eastAsia"/>
+          <w:color w:val="FF0000"/>
+          <w:kern w:val="0"/>
+          <w:sz w:val="24"/>
+          <w:szCs w:val="24"/>
+        </w:rPr>
+        <w:t>可接受</w:t>
+      </w:r>
       <w:r>
         <w:rPr>
           <w:rFonts w:ascii="Consolas" w:hAnsi="Consolas" w:cs="Consolas" w:hint="eastAsia"/>
@@ -3372,7 +3492,7 @@
         <a:sysClr val="windowText" lastClr="000000"/>
       </a:dk1>
       <a:lt1>
-        <a:sysClr val="window" lastClr="C7EDCC"/>
+        <a:sysClr val="window" lastClr="FFFFFF"/>
       </a:lt1>
       <a:dk2>
         <a:srgbClr val="1F497D"/>

</xml_diff>